<commit_message>
some changes to documentation
</commit_message>
<xml_diff>
--- a/documentation/praca.docx
+++ b/documentation/praca.docx
@@ -116,7 +116,14 @@
           <w:b/>
           <w:sz w:val="26"/>
         </w:rPr>
-        <w:t>PRACA DYPLOMOWA MAGISTERSKA/INŻYNIERSKA</w:t>
+        <w:t xml:space="preserve">PRACA DYPLOMOWA </w:t>
+      </w:r>
+      <w:r>
+        <w:rPr>
+          <w:b/>
+          <w:sz w:val="26"/>
+        </w:rPr>
+        <w:t>INŻYNIERSKA</w:t>
       </w:r>
     </w:p>
     <w:p>
@@ -454,7 +461,29 @@
         <w:rPr>
           <w:sz w:val="26"/>
         </w:rPr>
-        <w:t>Opiekun / opiekunowie pracy:</w:t>
+        <w:t xml:space="preserve">Opiekun </w:t>
+      </w:r>
+      <w:r>
+        <w:rPr>
+          <w:sz w:val="26"/>
+        </w:rPr>
+        <w:t>pracy:</w:t>
+      </w:r>
+    </w:p>
+    <w:p>
+      <w:pPr>
+        <w:spacing w:line="360" w:lineRule="atLeast"/>
+        <w:jc w:val="right"/>
+        <w:outlineLvl w:val="0"/>
+        <w:rPr>
+          <w:sz w:val="26"/>
+        </w:rPr>
+      </w:pPr>
+      <w:r>
+        <w:rPr>
+          <w:sz w:val="26"/>
+        </w:rPr>
+        <w:t>dr inż. Radosław Adamus</w:t>
       </w:r>
     </w:p>
     <w:p>
@@ -470,22 +499,6 @@
     <w:p>
       <w:pPr>
         <w:spacing w:line="360" w:lineRule="atLeast"/>
-        <w:jc w:val="right"/>
-        <w:outlineLvl w:val="0"/>
-        <w:rPr>
-          <w:sz w:val="26"/>
-        </w:rPr>
-      </w:pPr>
-      <w:r>
-        <w:rPr>
-          <w:sz w:val="26"/>
-        </w:rPr>
-        <w:t>dr inż. Radosław Adamus</w:t>
-      </w:r>
-    </w:p>
-    <w:p>
-      <w:pPr>
-        <w:spacing w:line="360" w:lineRule="atLeast"/>
         <w:jc w:val="center"/>
         <w:outlineLvl w:val="0"/>
         <w:rPr>
@@ -522,6 +535,8 @@
           <w:sz w:val="26"/>
         </w:rPr>
       </w:pPr>
+      <w:bookmarkStart w:id="0" w:name="_GoBack"/>
+      <w:bookmarkEnd w:id="0"/>
     </w:p>
     <w:p>
       <w:pPr>
@@ -1230,10 +1245,7 @@
     </w:p>
     <w:p>
       <w:r>
-        <w:t xml:space="preserve">Gra </w:t>
-      </w:r>
-      <w:r>
-        <w:t xml:space="preserve">komputerowa- program komputerowy </w:t>
+        <w:t xml:space="preserve">Gra komputerowa- program komputerowy </w:t>
       </w:r>
       <w:r>
         <w:t>przeznaczony do celów rozrywkowych</w:t>
@@ -1276,16 +1288,7 @@
     </w:p>
     <w:p>
       <w:r>
-        <w:t xml:space="preserve">Gra typu </w:t>
-      </w:r>
-      <w:r>
-        <w:t>MMO</w:t>
-      </w:r>
-      <w:r>
-        <w:t xml:space="preserve">RPG- </w:t>
-      </w:r>
-      <w:r>
-        <w:t>(</w:t>
+        <w:t>Gra typu MMORPG- (</w:t>
       </w:r>
       <w:proofErr w:type="spellStart"/>
       <w:r>
@@ -1309,10 +1312,7 @@
       </w:r>
       <w:proofErr w:type="spellEnd"/>
       <w:r>
-        <w:t xml:space="preserve"> online </w:t>
-      </w:r>
-      <w:r>
-        <w:t>role-</w:t>
+        <w:t xml:space="preserve"> online role-</w:t>
       </w:r>
       <w:proofErr w:type="spellStart"/>
       <w:r>
@@ -1617,10 +1617,7 @@
     </w:p>
     <w:p>
       <w:r>
-        <w:t>Aplikacja webowa</w:t>
-      </w:r>
-      <w:r>
-        <w:t xml:space="preserve"> (ang. web </w:t>
+        <w:t xml:space="preserve">Aplikacja webowa (ang. web </w:t>
       </w:r>
       <w:proofErr w:type="spellStart"/>
       <w:r>
@@ -1628,16 +1625,7 @@
       </w:r>
       <w:proofErr w:type="spellEnd"/>
       <w:r>
-        <w:t>)</w:t>
-      </w:r>
-      <w:r>
-        <w:t>, zwana również aplikacją internetową jest to oprogramowanie komputerowe, które</w:t>
-      </w:r>
-      <w:r>
-        <w:t xml:space="preserve"> </w:t>
-      </w:r>
-      <w:r>
-        <w:t>jest wynikiem pracy serwera oraz programu wykonywalnego po stronie użytkownika z wykorzystaniem przeglądarki internetowej.</w:t>
+        <w:t>), zwana również aplikacją internetową jest to oprogramowanie komputerowe, które jest wynikiem pracy serwera oraz programu wykonywalnego po stronie użytkownika z wykorzystaniem przeglądarki internetowej.</w:t>
       </w:r>
     </w:p>
     <w:p>
@@ -1648,19 +1636,7 @@
         <w:t>przeglądarka</w:t>
       </w:r>
       <w:r>
-        <w:t xml:space="preserve"> służy do wyświetlania stron internetowych w pracy aplikacji webowej</w:t>
-      </w:r>
-      <w:r>
-        <w:t xml:space="preserve"> musi pośredniczyć serwer WWW. Do przygotowania sa</w:t>
-      </w:r>
-      <w:r>
-        <w:t xml:space="preserve">mej aplikacji używa się różnych </w:t>
-      </w:r>
-      <w:r>
-        <w:t>języków</w:t>
-      </w:r>
-      <w:r>
-        <w:t xml:space="preserve"> programistycznych jednak najczęściej wykorzystywanym jest </w:t>
+        <w:t xml:space="preserve"> służy do wyświetlania stron internetowych w pracy aplikacji webowej musi pośredniczyć serwer WWW. Do przygotowania samej aplikacji używa się różnych języków programistycznych jednak najczęściej wykorzystywanym jest </w:t>
       </w:r>
       <w:proofErr w:type="spellStart"/>
       <w:r>
@@ -1668,19 +1644,13 @@
       </w:r>
       <w:proofErr w:type="spellEnd"/>
       <w:r>
-        <w:t xml:space="preserve">. </w:t>
-      </w:r>
-      <w:r>
-        <w:t xml:space="preserve">Przykładem aplikacji webowej są </w:t>
+        <w:t xml:space="preserve">. Przykładem aplikacji webowej są </w:t>
       </w:r>
       <w:r>
         <w:t>Dokumenty Google pozwalają tworzyć, edytować, udostę</w:t>
       </w:r>
       <w:r>
-        <w:t>pniać i drukować pliki tekstowe czy Allegro.pl, które</w:t>
-      </w:r>
-      <w:r>
-        <w:t xml:space="preserve"> </w:t>
+        <w:t xml:space="preserve">pniać i drukować pliki tekstowe czy Allegro.pl, które </w:t>
       </w:r>
       <w:r>
         <w:t>umożliwia</w:t>
@@ -1743,8 +1713,6 @@
         <w:spacing w:line="276" w:lineRule="auto"/>
         <w:contextualSpacing/>
       </w:pPr>
-      <w:bookmarkStart w:id="0" w:name="_GoBack"/>
-      <w:bookmarkEnd w:id="0"/>
     </w:p>
     <w:p>
       <w:pPr>
@@ -2342,6 +2310,7 @@
   <w:style w:type="character" w:default="1" w:styleId="Domylnaczcionkaakapitu">
     <w:name w:val="Default Paragraph Font"/>
     <w:uiPriority w:val="1"/>
+    <w:semiHidden/>
     <w:unhideWhenUsed/>
   </w:style>
   <w:style w:type="table" w:default="1" w:styleId="Standardowy">
@@ -2588,6 +2557,7 @@
   <w:style w:type="character" w:default="1" w:styleId="Domylnaczcionkaakapitu">
     <w:name w:val="Default Paragraph Font"/>
     <w:uiPriority w:val="1"/>
+    <w:semiHidden/>
     <w:unhideWhenUsed/>
   </w:style>
   <w:style w:type="table" w:default="1" w:styleId="Standardowy">

</xml_diff>